<commit_message>
highlighted paper and summary claims
</commit_message>
<xml_diff>
--- a/ReadingScientificPapers.docx
+++ b/ReadingScientificPapers.docx
@@ -4,7 +4,7 @@
   <w:body>
     <w:p>
       <w:pPr>
-        <w:pStyle w:val="Title"/>
+        <w:pStyle w:val="Titel"/>
       </w:pPr>
       <w:r>
         <w:t>Critically reading</w:t>
@@ -15,7 +15,7 @@
     </w:p>
     <w:p>
       <w:pPr>
-        <w:pStyle w:val="Subtitle"/>
+        <w:pStyle w:val="Untertitel"/>
       </w:pPr>
       <w:r>
         <w:t>Meredith C. Schuman</w:t>
@@ -29,7 +29,7 @@
     </w:p>
     <w:p>
       <w:pPr>
-        <w:pStyle w:val="Heading1"/>
+        <w:pStyle w:val="berschrift1"/>
       </w:pPr>
       <w:r>
         <w:t>(1) S</w:t>
@@ -65,15 +65,15 @@
     <w:p>
       <w:pPr>
         <w:rPr>
-          <w:rStyle w:val="Emphasis"/>
-          <w:i w:val="0"/>
-          <w:iCs w:val="0"/>
-          <w:color w:val="7F7F7F" w:themeColor="text1" w:themeTint="80"/>
-        </w:rPr>
-      </w:pPr>
-      <w:r>
-        <w:rPr>
-          <w:rStyle w:val="Emphasis"/>
+          <w:rStyle w:val="Hervorhebung"/>
+          <w:i w:val="0"/>
+          <w:iCs w:val="0"/>
+          <w:color w:val="7F7F7F" w:themeColor="text1" w:themeTint="80"/>
+        </w:rPr>
+      </w:pPr>
+      <w:r>
+        <w:rPr>
+          <w:rStyle w:val="Hervorhebung"/>
           <w:i w:val="0"/>
           <w:iCs w:val="0"/>
           <w:color w:val="7F7F7F" w:themeColor="text1" w:themeTint="80"/>
@@ -82,7 +82,7 @@
       </w:r>
       <w:r>
         <w:rPr>
-          <w:rStyle w:val="Emphasis"/>
+          <w:rStyle w:val="Hervorhebung"/>
           <w:i w:val="0"/>
           <w:iCs w:val="0"/>
           <w:color w:val="7F7F7F" w:themeColor="text1" w:themeTint="80"/>
@@ -91,7 +91,7 @@
       </w:r>
       <w:r>
         <w:rPr>
-          <w:rStyle w:val="Emphasis"/>
+          <w:rStyle w:val="Hervorhebung"/>
           <w:i w:val="0"/>
           <w:iCs w:val="0"/>
           <w:color w:val="7F7F7F" w:themeColor="text1" w:themeTint="80"/>
@@ -100,7 +100,7 @@
       </w:r>
       <w:r>
         <w:rPr>
-          <w:rStyle w:val="Emphasis"/>
+          <w:rStyle w:val="Hervorhebung"/>
           <w:i w:val="0"/>
           <w:iCs w:val="0"/>
           <w:color w:val="7F7F7F" w:themeColor="text1" w:themeTint="80"/>
@@ -109,7 +109,7 @@
       </w:r>
       <w:r>
         <w:rPr>
-          <w:rStyle w:val="Emphasis"/>
+          <w:rStyle w:val="Hervorhebung"/>
           <w:i w:val="0"/>
           <w:iCs w:val="0"/>
           <w:color w:val="7F7F7F" w:themeColor="text1" w:themeTint="80"/>
@@ -118,7 +118,7 @@
       </w:r>
       <w:r>
         <w:rPr>
-          <w:rStyle w:val="Emphasis"/>
+          <w:rStyle w:val="Hervorhebung"/>
           <w:i w:val="0"/>
           <w:iCs w:val="0"/>
           <w:color w:val="7F7F7F" w:themeColor="text1" w:themeTint="80"/>
@@ -127,7 +127,7 @@
       </w:r>
       <w:r>
         <w:rPr>
-          <w:rStyle w:val="Emphasis"/>
+          <w:rStyle w:val="Hervorhebung"/>
           <w:i w:val="0"/>
           <w:iCs w:val="0"/>
           <w:color w:val="7F7F7F" w:themeColor="text1" w:themeTint="80"/>
@@ -136,7 +136,7 @@
       </w:r>
       <w:r>
         <w:rPr>
-          <w:rStyle w:val="Emphasis"/>
+          <w:rStyle w:val="Hervorhebung"/>
           <w:i w:val="0"/>
           <w:iCs w:val="0"/>
           <w:color w:val="7F7F7F" w:themeColor="text1" w:themeTint="80"/>
@@ -145,7 +145,7 @@
       </w:r>
       <w:r>
         <w:rPr>
-          <w:rStyle w:val="Emphasis"/>
+          <w:rStyle w:val="Hervorhebung"/>
           <w:i w:val="0"/>
           <w:iCs w:val="0"/>
           <w:color w:val="7F7F7F" w:themeColor="text1" w:themeTint="80"/>
@@ -154,7 +154,7 @@
       </w:r>
       <w:r>
         <w:rPr>
-          <w:rStyle w:val="Emphasis"/>
+          <w:rStyle w:val="Hervorhebung"/>
           <w:i w:val="0"/>
           <w:iCs w:val="0"/>
           <w:color w:val="7F7F7F" w:themeColor="text1" w:themeTint="80"/>
@@ -163,7 +163,7 @@
       </w:r>
       <w:r>
         <w:rPr>
-          <w:rStyle w:val="Emphasis"/>
+          <w:rStyle w:val="Hervorhebung"/>
           <w:i w:val="0"/>
           <w:iCs w:val="0"/>
           <w:color w:val="7F7F7F" w:themeColor="text1" w:themeTint="80"/>
@@ -172,7 +172,7 @@
       </w:r>
       <w:r>
         <w:rPr>
-          <w:rStyle w:val="Emphasis"/>
+          <w:rStyle w:val="Hervorhebung"/>
           <w:i w:val="0"/>
           <w:iCs w:val="0"/>
           <w:color w:val="7F7F7F" w:themeColor="text1" w:themeTint="80"/>
@@ -181,7 +181,7 @@
       </w:r>
       <w:r>
         <w:rPr>
-          <w:rStyle w:val="Emphasis"/>
+          <w:rStyle w:val="Hervorhebung"/>
           <w:i w:val="0"/>
           <w:iCs w:val="0"/>
           <w:color w:val="7F7F7F" w:themeColor="text1" w:themeTint="80"/>
@@ -190,7 +190,7 @@
       </w:r>
       <w:r>
         <w:rPr>
-          <w:rStyle w:val="Emphasis"/>
+          <w:rStyle w:val="Hervorhebung"/>
           <w:i w:val="0"/>
           <w:iCs w:val="0"/>
           <w:color w:val="7F7F7F" w:themeColor="text1" w:themeTint="80"/>
@@ -199,7 +199,7 @@
       </w:r>
       <w:r>
         <w:rPr>
-          <w:rStyle w:val="Emphasis"/>
+          <w:rStyle w:val="Hervorhebung"/>
           <w:i w:val="0"/>
           <w:iCs w:val="0"/>
           <w:color w:val="7F7F7F" w:themeColor="text1" w:themeTint="80"/>
@@ -208,7 +208,7 @@
       </w:r>
       <w:r>
         <w:rPr>
-          <w:rStyle w:val="Emphasis"/>
+          <w:rStyle w:val="Hervorhebung"/>
           <w:i w:val="0"/>
           <w:iCs w:val="0"/>
           <w:color w:val="7F7F7F" w:themeColor="text1" w:themeTint="80"/>
@@ -217,7 +217,7 @@
       </w:r>
       <w:r>
         <w:rPr>
-          <w:rStyle w:val="Emphasis"/>
+          <w:rStyle w:val="Hervorhebung"/>
           <w:i w:val="0"/>
           <w:iCs w:val="0"/>
           <w:color w:val="7F7F7F" w:themeColor="text1" w:themeTint="80"/>
@@ -228,7 +228,7 @@
     <w:p>
       <w:pPr>
         <w:rPr>
-          <w:rStyle w:val="Emphasis"/>
+          <w:rStyle w:val="Hervorhebung"/>
           <w:i w:val="0"/>
           <w:iCs w:val="0"/>
         </w:rPr>
@@ -236,27 +236,60 @@
       <w:bookmarkStart w:id="0" w:name="_Hlk215030073"/>
     </w:p>
     <w:p>
-      <w:pPr>
-        <w:rPr>
-          <w:rStyle w:val="Emphasis"/>
-          <w:i w:val="0"/>
-          <w:iCs w:val="0"/>
-        </w:rPr>
-      </w:pPr>
-      <w:r>
-        <w:rPr>
-          <w:rStyle w:val="Emphasis"/>
-          <w:i w:val="0"/>
-          <w:iCs w:val="0"/>
-        </w:rPr>
-        <w:t>Your notes here</w:t>
-      </w:r>
-    </w:p>
-    <w:p/>
+      <w:r>
+        <w:t xml:space="preserve">The authors claim that the leaf metabolome </w:t>
+      </w:r>
+      <w:r>
+        <w:t>(using a sample of</w:t>
+      </w:r>
+      <w:r>
+        <w:t xml:space="preserve"> roughly 800 plant species</w:t>
+      </w:r>
+      <w:r>
+        <w:t>)</w:t>
+      </w:r>
+      <w:r>
+        <w:t xml:space="preserve"> can be summarized using five key chemical properties </w:t>
+      </w:r>
+      <w:r>
+        <w:t xml:space="preserve">capturing the </w:t>
+      </w:r>
+      <w:r>
+        <w:t xml:space="preserve">functional aspects of metabolite chemistry. When viewed at the species level, these </w:t>
+      </w:r>
+      <w:r>
+        <w:t>categories</w:t>
+      </w:r>
+      <w:r>
+        <w:t xml:space="preserve"> reveal two main axes of metabolic specialization: one related to chemical defense and another linked to leaf longevity. These metabolic axes </w:t>
+      </w:r>
+      <w:r>
+        <w:t>are</w:t>
+      </w:r>
+      <w:r>
+        <w:t xml:space="preserve"> consistent across both tropical and temperate plant species</w:t>
+      </w:r>
+      <w:r>
+        <w:t>. T</w:t>
+      </w:r>
+      <w:r>
+        <w:t xml:space="preserve">hese metabolic traits vary </w:t>
+      </w:r>
+      <w:r>
+        <w:rPr>
+          <w:b/>
+          <w:bCs/>
+        </w:rPr>
+        <w:t>orthogonally</w:t>
+      </w:r>
+      <w:r>
+        <w:t xml:space="preserve"> to widely used classical plant traits such as SLA or height. This implies that leaf chemistry reflects independent dimensions of plant form and function that are not captured by traditional life-history frameworks.</w:t>
+      </w:r>
+    </w:p>
     <w:bookmarkEnd w:id="0"/>
     <w:p>
       <w:pPr>
-        <w:pStyle w:val="Heading1"/>
+        <w:pStyle w:val="berschrift1"/>
       </w:pPr>
       <w:r>
         <w:t xml:space="preserve">(2) </w:t>
@@ -310,15 +343,15 @@
     <w:p>
       <w:pPr>
         <w:rPr>
-          <w:rStyle w:val="Emphasis"/>
-          <w:i w:val="0"/>
-          <w:iCs w:val="0"/>
-          <w:color w:val="7F7F7F" w:themeColor="text1" w:themeTint="80"/>
-        </w:rPr>
-      </w:pPr>
-      <w:r>
-        <w:rPr>
-          <w:rStyle w:val="Emphasis"/>
+          <w:rStyle w:val="Hervorhebung"/>
+          <w:i w:val="0"/>
+          <w:iCs w:val="0"/>
+          <w:color w:val="7F7F7F" w:themeColor="text1" w:themeTint="80"/>
+        </w:rPr>
+      </w:pPr>
+      <w:r>
+        <w:rPr>
+          <w:rStyle w:val="Hervorhebung"/>
           <w:i w:val="0"/>
           <w:iCs w:val="0"/>
           <w:color w:val="7F7F7F" w:themeColor="text1" w:themeTint="80"/>
@@ -327,7 +360,7 @@
       </w:r>
       <w:r>
         <w:rPr>
-          <w:rStyle w:val="Emphasis"/>
+          <w:rStyle w:val="Hervorhebung"/>
           <w:i w:val="0"/>
           <w:iCs w:val="0"/>
           <w:color w:val="7F7F7F" w:themeColor="text1" w:themeTint="80"/>
@@ -336,7 +369,7 @@
       </w:r>
       <w:r>
         <w:rPr>
-          <w:rStyle w:val="Emphasis"/>
+          <w:rStyle w:val="Hervorhebung"/>
           <w:i w:val="0"/>
           <w:iCs w:val="0"/>
           <w:color w:val="7F7F7F" w:themeColor="text1" w:themeTint="80"/>
@@ -345,7 +378,7 @@
       </w:r>
       <w:r>
         <w:rPr>
-          <w:rStyle w:val="Emphasis"/>
+          <w:rStyle w:val="Hervorhebung"/>
           <w:i w:val="0"/>
           <w:iCs w:val="0"/>
           <w:color w:val="7F7F7F" w:themeColor="text1" w:themeTint="80"/>
@@ -354,7 +387,7 @@
       </w:r>
       <w:r>
         <w:rPr>
-          <w:rStyle w:val="Emphasis"/>
+          <w:rStyle w:val="Hervorhebung"/>
           <w:i w:val="0"/>
           <w:iCs w:val="0"/>
           <w:color w:val="7F7F7F" w:themeColor="text1" w:themeTint="80"/>
@@ -363,7 +396,7 @@
       </w:r>
       <w:r>
         <w:rPr>
-          <w:rStyle w:val="Emphasis"/>
+          <w:rStyle w:val="Hervorhebung"/>
           <w:i w:val="0"/>
           <w:iCs w:val="0"/>
           <w:color w:val="7F7F7F" w:themeColor="text1" w:themeTint="80"/>
@@ -374,29 +407,29 @@
     <w:p>
       <w:pPr>
         <w:rPr>
-          <w:rStyle w:val="Emphasis"/>
-          <w:i w:val="0"/>
-          <w:iCs w:val="0"/>
-        </w:rPr>
-      </w:pPr>
-    </w:p>
-    <w:p>
-      <w:pPr>
-        <w:pStyle w:val="ListParagraph"/>
+          <w:rStyle w:val="Hervorhebung"/>
+          <w:i w:val="0"/>
+          <w:iCs w:val="0"/>
+        </w:rPr>
+      </w:pPr>
+    </w:p>
+    <w:p>
+      <w:pPr>
+        <w:pStyle w:val="Listenabsatz"/>
         <w:numPr>
           <w:ilvl w:val="0"/>
           <w:numId w:val="11"/>
         </w:numPr>
         <w:rPr>
-          <w:rStyle w:val="Emphasis"/>
-          <w:i w:val="0"/>
-          <w:iCs w:val="0"/>
-          <w:color w:val="7F7F7F" w:themeColor="text1" w:themeTint="80"/>
-        </w:rPr>
-      </w:pPr>
-      <w:r>
-        <w:rPr>
-          <w:rStyle w:val="Emphasis"/>
+          <w:rStyle w:val="Hervorhebung"/>
+          <w:i w:val="0"/>
+          <w:iCs w:val="0"/>
+          <w:color w:val="7F7F7F" w:themeColor="text1" w:themeTint="80"/>
+        </w:rPr>
+      </w:pPr>
+      <w:r>
+        <w:rPr>
+          <w:rStyle w:val="Hervorhebung"/>
           <w:i w:val="0"/>
           <w:iCs w:val="0"/>
           <w:color w:val="7F7F7F" w:themeColor="text1" w:themeTint="80"/>
@@ -405,7 +438,7 @@
       </w:r>
       <w:r>
         <w:rPr>
-          <w:rStyle w:val="Emphasis"/>
+          <w:rStyle w:val="Hervorhebung"/>
           <w:i w:val="0"/>
           <w:iCs w:val="0"/>
           <w:color w:val="7F7F7F" w:themeColor="text1" w:themeTint="80"/>
@@ -414,7 +447,7 @@
       </w:r>
       <w:r>
         <w:rPr>
-          <w:rStyle w:val="Emphasis"/>
+          <w:rStyle w:val="Hervorhebung"/>
           <w:i w:val="0"/>
           <w:iCs w:val="0"/>
           <w:color w:val="7F7F7F" w:themeColor="text1" w:themeTint="80"/>
@@ -423,7 +456,7 @@
       </w:r>
       <w:r>
         <w:rPr>
-          <w:rStyle w:val="Emphasis"/>
+          <w:rStyle w:val="Hervorhebung"/>
           <w:b/>
           <w:bCs/>
           <w:i w:val="0"/>
@@ -434,7 +467,7 @@
       </w:r>
       <w:r>
         <w:rPr>
-          <w:rStyle w:val="Emphasis"/>
+          <w:rStyle w:val="Hervorhebung"/>
           <w:b/>
           <w:bCs/>
           <w:i w:val="0"/>
@@ -445,7 +478,7 @@
       </w:r>
       <w:r>
         <w:rPr>
-          <w:rStyle w:val="Emphasis"/>
+          <w:rStyle w:val="Hervorhebung"/>
           <w:b/>
           <w:bCs/>
           <w:i w:val="0"/>
@@ -456,7 +489,7 @@
       </w:r>
       <w:r>
         <w:rPr>
-          <w:rStyle w:val="Emphasis"/>
+          <w:rStyle w:val="Hervorhebung"/>
           <w:i w:val="0"/>
           <w:iCs w:val="0"/>
           <w:color w:val="7F7F7F" w:themeColor="text1" w:themeTint="80"/>
@@ -465,7 +498,7 @@
       </w:r>
       <w:r>
         <w:rPr>
-          <w:rStyle w:val="Emphasis"/>
+          <w:rStyle w:val="Hervorhebung"/>
           <w:b/>
           <w:bCs/>
           <w:i w:val="0"/>
@@ -476,7 +509,7 @@
       </w:r>
       <w:r>
         <w:rPr>
-          <w:rStyle w:val="Emphasis"/>
+          <w:rStyle w:val="Hervorhebung"/>
           <w:i w:val="0"/>
           <w:iCs w:val="0"/>
           <w:color w:val="7F7F7F" w:themeColor="text1" w:themeTint="80"/>
@@ -485,7 +518,7 @@
       </w:r>
       <w:r>
         <w:rPr>
-          <w:rStyle w:val="Emphasis"/>
+          <w:rStyle w:val="Hervorhebung"/>
           <w:i w:val="0"/>
           <w:iCs w:val="0"/>
           <w:color w:val="7F7F7F" w:themeColor="text1" w:themeTint="80"/>
@@ -494,7 +527,7 @@
       </w:r>
       <w:r>
         <w:rPr>
-          <w:rStyle w:val="Emphasis"/>
+          <w:rStyle w:val="Hervorhebung"/>
           <w:b/>
           <w:bCs/>
           <w:i w:val="0"/>
@@ -505,7 +538,7 @@
       </w:r>
       <w:r>
         <w:rPr>
-          <w:rStyle w:val="Emphasis"/>
+          <w:rStyle w:val="Hervorhebung"/>
           <w:i w:val="0"/>
           <w:iCs w:val="0"/>
           <w:color w:val="7F7F7F" w:themeColor="text1" w:themeTint="80"/>
@@ -514,7 +547,7 @@
       </w:r>
       <w:r>
         <w:rPr>
-          <w:rStyle w:val="Emphasis"/>
+          <w:rStyle w:val="Hervorhebung"/>
           <w:i w:val="0"/>
           <w:iCs w:val="0"/>
           <w:color w:val="7F7F7F" w:themeColor="text1" w:themeTint="80"/>
@@ -523,7 +556,7 @@
       </w:r>
       <w:r>
         <w:rPr>
-          <w:rStyle w:val="Emphasis"/>
+          <w:rStyle w:val="Hervorhebung"/>
           <w:b/>
           <w:bCs/>
           <w:i w:val="0"/>
@@ -534,7 +567,7 @@
       </w:r>
       <w:r>
         <w:rPr>
-          <w:rStyle w:val="Emphasis"/>
+          <w:rStyle w:val="Hervorhebung"/>
           <w:b/>
           <w:bCs/>
           <w:i w:val="0"/>
@@ -545,7 +578,7 @@
       </w:r>
       <w:r>
         <w:rPr>
-          <w:rStyle w:val="Emphasis"/>
+          <w:rStyle w:val="Hervorhebung"/>
           <w:i w:val="0"/>
           <w:iCs w:val="0"/>
           <w:color w:val="7F7F7F" w:themeColor="text1" w:themeTint="80"/>
@@ -554,7 +587,7 @@
       </w:r>
       <w:r>
         <w:rPr>
-          <w:rStyle w:val="Emphasis"/>
+          <w:rStyle w:val="Hervorhebung"/>
           <w:i w:val="0"/>
           <w:iCs w:val="0"/>
           <w:color w:val="7F7F7F" w:themeColor="text1" w:themeTint="80"/>
@@ -563,7 +596,7 @@
       </w:r>
       <w:r>
         <w:rPr>
-          <w:rStyle w:val="Emphasis"/>
+          <w:rStyle w:val="Hervorhebung"/>
           <w:i w:val="0"/>
           <w:iCs w:val="0"/>
           <w:color w:val="7F7F7F" w:themeColor="text1" w:themeTint="80"/>
@@ -572,7 +605,7 @@
       </w:r>
       <w:r>
         <w:rPr>
-          <w:rStyle w:val="Emphasis"/>
+          <w:rStyle w:val="Hervorhebung"/>
           <w:i w:val="0"/>
           <w:iCs w:val="0"/>
           <w:color w:val="7F7F7F" w:themeColor="text1" w:themeTint="80"/>
@@ -581,7 +614,7 @@
       </w:r>
       <w:r>
         <w:rPr>
-          <w:rStyle w:val="Emphasis"/>
+          <w:rStyle w:val="Hervorhebung"/>
           <w:i w:val="0"/>
           <w:iCs w:val="0"/>
           <w:color w:val="7F7F7F" w:themeColor="text1" w:themeTint="80"/>
@@ -590,7 +623,7 @@
       </w:r>
       <w:r>
         <w:rPr>
-          <w:rStyle w:val="Emphasis"/>
+          <w:rStyle w:val="Hervorhebung"/>
           <w:i w:val="0"/>
           <w:iCs w:val="0"/>
           <w:color w:val="7F7F7F" w:themeColor="text1" w:themeTint="80"/>
@@ -599,7 +632,7 @@
       </w:r>
       <w:r>
         <w:rPr>
-          <w:rStyle w:val="Emphasis"/>
+          <w:rStyle w:val="Hervorhebung"/>
           <w:i w:val="0"/>
           <w:iCs w:val="0"/>
           <w:color w:val="7F7F7F" w:themeColor="text1" w:themeTint="80"/>
@@ -608,7 +641,7 @@
       </w:r>
       <w:r>
         <w:rPr>
-          <w:rStyle w:val="Emphasis"/>
+          <w:rStyle w:val="Hervorhebung"/>
           <w:i w:val="0"/>
           <w:iCs w:val="0"/>
           <w:color w:val="7F7F7F" w:themeColor="text1" w:themeTint="80"/>
@@ -617,7 +650,7 @@
       </w:r>
       <w:r>
         <w:rPr>
-          <w:rStyle w:val="Emphasis"/>
+          <w:rStyle w:val="Hervorhebung"/>
           <w:i w:val="0"/>
           <w:iCs w:val="0"/>
           <w:color w:val="7F7F7F" w:themeColor="text1" w:themeTint="80"/>
@@ -626,7 +659,7 @@
       </w:r>
       <w:r>
         <w:rPr>
-          <w:rStyle w:val="Emphasis"/>
+          <w:rStyle w:val="Hervorhebung"/>
           <w:i w:val="0"/>
           <w:iCs w:val="0"/>
           <w:color w:val="7F7F7F" w:themeColor="text1" w:themeTint="80"/>
@@ -635,7 +668,7 @@
       </w:r>
       <w:r>
         <w:rPr>
-          <w:rStyle w:val="Emphasis"/>
+          <w:rStyle w:val="Hervorhebung"/>
           <w:i w:val="0"/>
           <w:iCs w:val="0"/>
           <w:color w:val="7F7F7F" w:themeColor="text1" w:themeTint="80"/>
@@ -644,7 +677,7 @@
       </w:r>
       <w:r>
         <w:rPr>
-          <w:rStyle w:val="Emphasis"/>
+          <w:rStyle w:val="Hervorhebung"/>
           <w:i w:val="0"/>
           <w:iCs w:val="0"/>
           <w:color w:val="7F7F7F" w:themeColor="text1" w:themeTint="80"/>
@@ -655,23 +688,23 @@
     <w:p>
       <w:pPr>
         <w:rPr>
-          <w:rStyle w:val="Emphasis"/>
-          <w:i w:val="0"/>
-          <w:iCs w:val="0"/>
-        </w:rPr>
-      </w:pPr>
-    </w:p>
-    <w:p>
-      <w:pPr>
-        <w:rPr>
-          <w:rStyle w:val="Emphasis"/>
-          <w:i w:val="0"/>
-          <w:iCs w:val="0"/>
-        </w:rPr>
-      </w:pPr>
-      <w:r>
-        <w:rPr>
-          <w:rStyle w:val="Emphasis"/>
+          <w:rStyle w:val="Hervorhebung"/>
+          <w:i w:val="0"/>
+          <w:iCs w:val="0"/>
+        </w:rPr>
+      </w:pPr>
+    </w:p>
+    <w:p>
+      <w:pPr>
+        <w:rPr>
+          <w:rStyle w:val="Hervorhebung"/>
+          <w:i w:val="0"/>
+          <w:iCs w:val="0"/>
+        </w:rPr>
+      </w:pPr>
+      <w:r>
+        <w:rPr>
+          <w:rStyle w:val="Hervorhebung"/>
           <w:i w:val="0"/>
           <w:iCs w:val="0"/>
         </w:rPr>
@@ -681,29 +714,29 @@
     <w:p>
       <w:pPr>
         <w:rPr>
-          <w:rStyle w:val="Emphasis"/>
-          <w:i w:val="0"/>
-          <w:iCs w:val="0"/>
-        </w:rPr>
-      </w:pPr>
-    </w:p>
-    <w:p>
-      <w:pPr>
-        <w:pStyle w:val="ListParagraph"/>
+          <w:rStyle w:val="Hervorhebung"/>
+          <w:i w:val="0"/>
+          <w:iCs w:val="0"/>
+        </w:rPr>
+      </w:pPr>
+    </w:p>
+    <w:p>
+      <w:pPr>
+        <w:pStyle w:val="Listenabsatz"/>
         <w:numPr>
           <w:ilvl w:val="0"/>
           <w:numId w:val="11"/>
         </w:numPr>
         <w:rPr>
-          <w:rStyle w:val="Emphasis"/>
-          <w:i w:val="0"/>
-          <w:iCs w:val="0"/>
-          <w:color w:val="7F7F7F" w:themeColor="text1" w:themeTint="80"/>
-        </w:rPr>
-      </w:pPr>
-      <w:r>
-        <w:rPr>
-          <w:rStyle w:val="Emphasis"/>
+          <w:rStyle w:val="Hervorhebung"/>
+          <w:i w:val="0"/>
+          <w:iCs w:val="0"/>
+          <w:color w:val="7F7F7F" w:themeColor="text1" w:themeTint="80"/>
+        </w:rPr>
+      </w:pPr>
+      <w:r>
+        <w:rPr>
+          <w:rStyle w:val="Hervorhebung"/>
           <w:i w:val="0"/>
           <w:iCs w:val="0"/>
           <w:color w:val="7F7F7F" w:themeColor="text1" w:themeTint="80"/>
@@ -712,7 +745,7 @@
       </w:r>
       <w:r>
         <w:rPr>
-          <w:rStyle w:val="Emphasis"/>
+          <w:rStyle w:val="Hervorhebung"/>
           <w:i w:val="0"/>
           <w:iCs w:val="0"/>
           <w:color w:val="7F7F7F" w:themeColor="text1" w:themeTint="80"/>
@@ -721,7 +754,7 @@
       </w:r>
       <w:r>
         <w:rPr>
-          <w:rStyle w:val="Emphasis"/>
+          <w:rStyle w:val="Hervorhebung"/>
           <w:i w:val="0"/>
           <w:iCs w:val="0"/>
           <w:color w:val="7F7F7F" w:themeColor="text1" w:themeTint="80"/>
@@ -730,7 +763,7 @@
       </w:r>
       <w:r>
         <w:rPr>
-          <w:rStyle w:val="Emphasis"/>
+          <w:rStyle w:val="Hervorhebung"/>
           <w:i w:val="0"/>
           <w:iCs w:val="0"/>
           <w:color w:val="7F7F7F" w:themeColor="text1" w:themeTint="80"/>
@@ -739,7 +772,7 @@
       </w:r>
       <w:r>
         <w:rPr>
-          <w:rStyle w:val="Emphasis"/>
+          <w:rStyle w:val="Hervorhebung"/>
           <w:i w:val="0"/>
           <w:iCs w:val="0"/>
           <w:color w:val="7F7F7F" w:themeColor="text1" w:themeTint="80"/>
@@ -748,7 +781,7 @@
       </w:r>
       <w:r>
         <w:rPr>
-          <w:rStyle w:val="Emphasis"/>
+          <w:rStyle w:val="Hervorhebung"/>
           <w:i w:val="0"/>
           <w:iCs w:val="0"/>
           <w:color w:val="7F7F7F" w:themeColor="text1" w:themeTint="80"/>
@@ -757,7 +790,7 @@
       </w:r>
       <w:r>
         <w:rPr>
-          <w:rStyle w:val="Emphasis"/>
+          <w:rStyle w:val="Hervorhebung"/>
           <w:i w:val="0"/>
           <w:iCs w:val="0"/>
           <w:color w:val="7F7F7F" w:themeColor="text1" w:themeTint="80"/>
@@ -766,7 +799,7 @@
       </w:r>
       <w:r>
         <w:rPr>
-          <w:rStyle w:val="Emphasis"/>
+          <w:rStyle w:val="Hervorhebung"/>
           <w:i w:val="0"/>
           <w:iCs w:val="0"/>
           <w:color w:val="7F7F7F" w:themeColor="text1" w:themeTint="80"/>
@@ -775,7 +808,7 @@
       </w:r>
       <w:r>
         <w:rPr>
-          <w:rStyle w:val="Emphasis"/>
+          <w:rStyle w:val="Hervorhebung"/>
           <w:i w:val="0"/>
           <w:iCs w:val="0"/>
           <w:color w:val="7F7F7F" w:themeColor="text1" w:themeTint="80"/>
@@ -784,7 +817,7 @@
       </w:r>
       <w:r>
         <w:rPr>
-          <w:rStyle w:val="Emphasis"/>
+          <w:rStyle w:val="Hervorhebung"/>
           <w:i w:val="0"/>
           <w:iCs w:val="0"/>
           <w:color w:val="7F7F7F" w:themeColor="text1" w:themeTint="80"/>
@@ -793,7 +826,7 @@
       </w:r>
       <w:r>
         <w:rPr>
-          <w:rStyle w:val="Emphasis"/>
+          <w:rStyle w:val="Hervorhebung"/>
           <w:i w:val="0"/>
           <w:iCs w:val="0"/>
           <w:color w:val="7F7F7F" w:themeColor="text1" w:themeTint="80"/>
@@ -802,7 +835,7 @@
       </w:r>
       <w:r>
         <w:rPr>
-          <w:rStyle w:val="Emphasis"/>
+          <w:rStyle w:val="Hervorhebung"/>
           <w:i w:val="0"/>
           <w:iCs w:val="0"/>
           <w:color w:val="7F7F7F" w:themeColor="text1" w:themeTint="80"/>
@@ -811,7 +844,7 @@
       </w:r>
       <w:r>
         <w:rPr>
-          <w:rStyle w:val="Emphasis"/>
+          <w:rStyle w:val="Hervorhebung"/>
           <w:i w:val="0"/>
           <w:iCs w:val="0"/>
           <w:color w:val="7F7F7F" w:themeColor="text1" w:themeTint="80"/>
@@ -820,7 +853,7 @@
       </w:r>
       <w:r>
         <w:rPr>
-          <w:rStyle w:val="Emphasis"/>
+          <w:rStyle w:val="Hervorhebung"/>
           <w:i w:val="0"/>
           <w:iCs w:val="0"/>
           <w:color w:val="7F7F7F" w:themeColor="text1" w:themeTint="80"/>
@@ -829,7 +862,7 @@
       </w:r>
       <w:r>
         <w:rPr>
-          <w:rStyle w:val="Emphasis"/>
+          <w:rStyle w:val="Hervorhebung"/>
           <w:i w:val="0"/>
           <w:iCs w:val="0"/>
           <w:color w:val="7F7F7F" w:themeColor="text1" w:themeTint="80"/>
@@ -838,7 +871,7 @@
       </w:r>
       <w:r>
         <w:rPr>
-          <w:rStyle w:val="Emphasis"/>
+          <w:rStyle w:val="Hervorhebung"/>
           <w:i w:val="0"/>
           <w:iCs w:val="0"/>
           <w:color w:val="7F7F7F" w:themeColor="text1" w:themeTint="80"/>
@@ -847,7 +880,7 @@
       </w:r>
       <w:r>
         <w:rPr>
-          <w:rStyle w:val="Emphasis"/>
+          <w:rStyle w:val="Hervorhebung"/>
           <w:i w:val="0"/>
           <w:iCs w:val="0"/>
           <w:color w:val="7F7F7F" w:themeColor="text1" w:themeTint="80"/>
@@ -856,7 +889,7 @@
       </w:r>
       <w:r>
         <w:rPr>
-          <w:rStyle w:val="Emphasis"/>
+          <w:rStyle w:val="Hervorhebung"/>
           <w:i w:val="0"/>
           <w:iCs w:val="0"/>
           <w:color w:val="7F7F7F" w:themeColor="text1" w:themeTint="80"/>
@@ -865,7 +898,7 @@
       </w:r>
       <w:r>
         <w:rPr>
-          <w:rStyle w:val="Emphasis"/>
+          <w:rStyle w:val="Hervorhebung"/>
           <w:i w:val="0"/>
           <w:iCs w:val="0"/>
           <w:color w:val="7F7F7F" w:themeColor="text1" w:themeTint="80"/>
@@ -874,7 +907,7 @@
       </w:r>
       <w:r>
         <w:rPr>
-          <w:rStyle w:val="Emphasis"/>
+          <w:rStyle w:val="Hervorhebung"/>
           <w:i w:val="0"/>
           <w:iCs w:val="0"/>
           <w:color w:val="7F7F7F" w:themeColor="text1" w:themeTint="80"/>
@@ -883,7 +916,7 @@
       </w:r>
       <w:r>
         <w:rPr>
-          <w:rStyle w:val="Emphasis"/>
+          <w:rStyle w:val="Hervorhebung"/>
           <w:i w:val="0"/>
           <w:iCs w:val="0"/>
           <w:color w:val="7F7F7F" w:themeColor="text1" w:themeTint="80"/>
@@ -892,7 +925,7 @@
       </w:r>
       <w:r>
         <w:rPr>
-          <w:rStyle w:val="Emphasis"/>
+          <w:rStyle w:val="Hervorhebung"/>
           <w:i w:val="0"/>
           <w:iCs w:val="0"/>
           <w:color w:val="7F7F7F" w:themeColor="text1" w:themeTint="80"/>
@@ -901,7 +934,7 @@
       </w:r>
       <w:r>
         <w:rPr>
-          <w:rStyle w:val="Emphasis"/>
+          <w:rStyle w:val="Hervorhebung"/>
           <w:i w:val="0"/>
           <w:iCs w:val="0"/>
           <w:color w:val="7F7F7F" w:themeColor="text1" w:themeTint="80"/>
@@ -910,7 +943,7 @@
       </w:r>
       <w:r>
         <w:rPr>
-          <w:rStyle w:val="Emphasis"/>
+          <w:rStyle w:val="Hervorhebung"/>
           <w:i w:val="0"/>
           <w:iCs w:val="0"/>
           <w:color w:val="7F7F7F" w:themeColor="text1" w:themeTint="80"/>
@@ -919,7 +952,7 @@
       </w:r>
       <w:r>
         <w:rPr>
-          <w:rStyle w:val="Emphasis"/>
+          <w:rStyle w:val="Hervorhebung"/>
           <w:i w:val="0"/>
           <w:iCs w:val="0"/>
           <w:color w:val="7F7F7F" w:themeColor="text1" w:themeTint="80"/>
@@ -930,23 +963,23 @@
     <w:p>
       <w:pPr>
         <w:rPr>
-          <w:rStyle w:val="Emphasis"/>
-          <w:i w:val="0"/>
-          <w:iCs w:val="0"/>
-        </w:rPr>
-      </w:pPr>
-    </w:p>
-    <w:p>
-      <w:pPr>
-        <w:rPr>
-          <w:rStyle w:val="Emphasis"/>
-          <w:i w:val="0"/>
-          <w:iCs w:val="0"/>
-        </w:rPr>
-      </w:pPr>
-      <w:r>
-        <w:rPr>
-          <w:rStyle w:val="Emphasis"/>
+          <w:rStyle w:val="Hervorhebung"/>
+          <w:i w:val="0"/>
+          <w:iCs w:val="0"/>
+        </w:rPr>
+      </w:pPr>
+    </w:p>
+    <w:p>
+      <w:pPr>
+        <w:rPr>
+          <w:rStyle w:val="Hervorhebung"/>
+          <w:i w:val="0"/>
+          <w:iCs w:val="0"/>
+        </w:rPr>
+      </w:pPr>
+      <w:r>
+        <w:rPr>
+          <w:rStyle w:val="Hervorhebung"/>
           <w:i w:val="0"/>
           <w:iCs w:val="0"/>
         </w:rPr>
@@ -956,15 +989,15 @@
     <w:p>
       <w:pPr>
         <w:rPr>
-          <w:rStyle w:val="Emphasis"/>
-          <w:i w:val="0"/>
-          <w:iCs w:val="0"/>
-        </w:rPr>
-      </w:pPr>
-    </w:p>
-    <w:p>
-      <w:pPr>
-        <w:pStyle w:val="Heading1"/>
+          <w:rStyle w:val="Hervorhebung"/>
+          <w:i w:val="0"/>
+          <w:iCs w:val="0"/>
+        </w:rPr>
+      </w:pPr>
+    </w:p>
+    <w:p>
+      <w:pPr>
+        <w:pStyle w:val="berschrift1"/>
       </w:pPr>
       <w:r>
         <w:t>(</w:t>
@@ -1101,16 +1134,16 @@
     <w:p>
       <w:pPr>
         <w:rPr>
-          <w:rStyle w:val="Emphasis"/>
-          <w:i w:val="0"/>
-          <w:iCs w:val="0"/>
-        </w:rPr>
-      </w:pPr>
-    </w:p>
-    <w:p>
-      <w:r>
-        <w:rPr>
-          <w:rStyle w:val="Emphasis"/>
+          <w:rStyle w:val="Hervorhebung"/>
+          <w:i w:val="0"/>
+          <w:iCs w:val="0"/>
+        </w:rPr>
+      </w:pPr>
+    </w:p>
+    <w:p>
+      <w:r>
+        <w:rPr>
+          <w:rStyle w:val="Hervorhebung"/>
           <w:i w:val="0"/>
           <w:iCs w:val="0"/>
         </w:rPr>
@@ -1120,7 +1153,7 @@
     <w:p/>
     <w:p>
       <w:pPr>
-        <w:pStyle w:val="Heading1"/>
+        <w:pStyle w:val="berschrift1"/>
       </w:pPr>
       <w:r>
         <w:t>(4) Summarize your thoughts about and understanding of the paper.</w:t>
@@ -1197,7 +1230,14 @@
         <w:rPr>
           <w:color w:val="7F7F7F" w:themeColor="text1" w:themeTint="80"/>
         </w:rPr>
-        <w:t xml:space="preserve"> study provides a comprehensive morphological and molecular description of the majority of documented neuronal cell types in the mouse cortex. This provides an extraordinary resource that will be invaluable to the whole neuroscience community. The methodology for combining expansion microscopy with spatially resolved transcriptomics across tissues is </w:t>
+        <w:t xml:space="preserve"> study provides a comprehensive morphological and molecular description of the majority of documented neuronal cell types in the mouse cortex. This provides an extraordinary resource that </w:t>
+      </w:r>
+      <w:r>
+        <w:rPr>
+          <w:color w:val="7F7F7F" w:themeColor="text1" w:themeTint="80"/>
+        </w:rPr>
+        <w:lastRenderedPageBreak/>
+        <w:t xml:space="preserve">will be invaluable to the whole neuroscience community. The methodology for combining expansion microscopy with spatially resolved transcriptomics across tissues is </w:t>
       </w:r>
       <w:r>
         <w:rPr>
@@ -1216,30 +1256,17 @@
     </w:p>
     <w:p>
       <w:pPr>
-        <w:pStyle w:val="Heading2"/>
-        <w:rPr>
-          <w:color w:val="404040" w:themeColor="text1" w:themeTint="BF"/>
-        </w:rPr>
-      </w:pPr>
-      <w:r>
-        <w:rPr>
-          <w:color w:val="404040" w:themeColor="text1" w:themeTint="BF"/>
-        </w:rPr>
-        <w:lastRenderedPageBreak/>
+        <w:pStyle w:val="berschrift2"/>
+      </w:pPr>
+      <w:r>
         <w:t>Use standardized terminology</w:t>
       </w:r>
     </w:p>
     <w:p>
       <w:pPr>
-        <w:pStyle w:val="Heading3"/>
-        <w:rPr>
-          <w:color w:val="595959" w:themeColor="text1" w:themeTint="A6"/>
-        </w:rPr>
-      </w:pPr>
-      <w:r>
-        <w:rPr>
-          <w:color w:val="595959" w:themeColor="text1" w:themeTint="A6"/>
-        </w:rPr>
+        <w:pStyle w:val="berschrift3"/>
+      </w:pPr>
+      <w:r>
         <w:t>For breadth of interest (and potential breadth of impact):</w:t>
       </w:r>
     </w:p>
@@ -1350,16 +1377,12 @@
     </w:p>
     <w:p>
       <w:pPr>
-        <w:pStyle w:val="Heading3"/>
+        <w:pStyle w:val="berschrift3"/>
         <w:rPr>
           <w:rFonts w:eastAsia="Times New Roman"/>
-          <w:color w:val="595959" w:themeColor="text1" w:themeTint="A6"/>
-        </w:rPr>
-      </w:pPr>
-      <w:r>
-        <w:rPr>
-          <w:color w:val="595959" w:themeColor="text1" w:themeTint="A6"/>
-        </w:rPr>
+        </w:rPr>
+      </w:pPr>
+      <w:r>
         <w:t>For strength of support:</w:t>
       </w:r>
     </w:p>
@@ -1528,23 +1551,23 @@
     <w:p>
       <w:pPr>
         <w:rPr>
-          <w:rStyle w:val="Emphasis"/>
-          <w:i w:val="0"/>
-          <w:iCs w:val="0"/>
-        </w:rPr>
-      </w:pPr>
-    </w:p>
-    <w:p>
-      <w:pPr>
-        <w:rPr>
-          <w:rStyle w:val="Emphasis"/>
-          <w:i w:val="0"/>
-          <w:iCs w:val="0"/>
-        </w:rPr>
-      </w:pPr>
-      <w:r>
-        <w:rPr>
-          <w:rStyle w:val="Emphasis"/>
+          <w:rStyle w:val="Hervorhebung"/>
+          <w:i w:val="0"/>
+          <w:iCs w:val="0"/>
+        </w:rPr>
+      </w:pPr>
+    </w:p>
+    <w:p>
+      <w:pPr>
+        <w:rPr>
+          <w:rStyle w:val="Hervorhebung"/>
+          <w:i w:val="0"/>
+          <w:iCs w:val="0"/>
+        </w:rPr>
+      </w:pPr>
+      <w:r>
+        <w:rPr>
+          <w:rStyle w:val="Hervorhebung"/>
           <w:i w:val="0"/>
           <w:iCs w:val="0"/>
         </w:rPr>
@@ -3136,7 +3159,7 @@
     <w:lsdException w:name="Unresolved Mention" w:semiHidden="1" w:unhideWhenUsed="1"/>
     <w:lsdException w:name="Smart Link" w:semiHidden="1" w:unhideWhenUsed="1"/>
   </w:latentStyles>
-  <w:style w:type="paragraph" w:default="1" w:styleId="Normal">
+  <w:style w:type="paragraph" w:default="1" w:styleId="Standard">
     <w:name w:val="Normal"/>
     <w:qFormat/>
     <w:rsid w:val="003E78BB"/>
@@ -3147,11 +3170,11 @@
       <w:rFonts w:ascii="Garamond" w:hAnsi="Garamond"/>
     </w:rPr>
   </w:style>
-  <w:style w:type="paragraph" w:styleId="Heading1">
+  <w:style w:type="paragraph" w:styleId="berschrift1">
     <w:name w:val="heading 1"/>
-    <w:basedOn w:val="Normal"/>
-    <w:next w:val="Normal"/>
-    <w:link w:val="Heading1Char"/>
+    <w:basedOn w:val="Standard"/>
+    <w:next w:val="Standard"/>
+    <w:link w:val="berschrift1Zchn"/>
     <w:uiPriority w:val="9"/>
     <w:qFormat/>
     <w:rsid w:val="003E78BB"/>
@@ -3168,11 +3191,11 @@
       <w:szCs w:val="28"/>
     </w:rPr>
   </w:style>
-  <w:style w:type="paragraph" w:styleId="Heading2">
+  <w:style w:type="paragraph" w:styleId="berschrift2">
     <w:name w:val="heading 2"/>
-    <w:basedOn w:val="Heading3"/>
-    <w:next w:val="Normal"/>
-    <w:link w:val="Heading2Char"/>
+    <w:basedOn w:val="berschrift3"/>
+    <w:next w:val="Standard"/>
+    <w:link w:val="berschrift2Zchn"/>
     <w:uiPriority w:val="9"/>
     <w:unhideWhenUsed/>
     <w:qFormat/>
@@ -3186,11 +3209,11 @@
       <w:szCs w:val="26"/>
     </w:rPr>
   </w:style>
-  <w:style w:type="paragraph" w:styleId="Heading3">
+  <w:style w:type="paragraph" w:styleId="berschrift3">
     <w:name w:val="heading 3"/>
-    <w:basedOn w:val="Heading4"/>
-    <w:next w:val="Normal"/>
-    <w:link w:val="Heading3Char"/>
+    <w:basedOn w:val="berschrift4"/>
+    <w:next w:val="Standard"/>
+    <w:link w:val="berschrift3Zchn"/>
     <w:uiPriority w:val="9"/>
     <w:unhideWhenUsed/>
     <w:qFormat/>
@@ -3207,11 +3230,11 @@
       <w:szCs w:val="24"/>
     </w:rPr>
   </w:style>
-  <w:style w:type="paragraph" w:styleId="Heading4">
+  <w:style w:type="paragraph" w:styleId="berschrift4">
     <w:name w:val="heading 4"/>
-    <w:basedOn w:val="Normal"/>
-    <w:next w:val="Normal"/>
-    <w:link w:val="Heading4Char"/>
+    <w:basedOn w:val="Standard"/>
+    <w:next w:val="Standard"/>
+    <w:link w:val="berschrift4Zchn"/>
     <w:uiPriority w:val="9"/>
     <w:unhideWhenUsed/>
     <w:qFormat/>
@@ -3229,13 +3252,12 @@
       <w:color w:val="2E74B5" w:themeColor="accent1" w:themeShade="BF"/>
     </w:rPr>
   </w:style>
-  <w:style w:type="character" w:default="1" w:styleId="DefaultParagraphFont">
+  <w:style w:type="character" w:default="1" w:styleId="Absatz-Standardschriftart">
     <w:name w:val="Default Paragraph Font"/>
     <w:uiPriority w:val="1"/>
-    <w:semiHidden/>
     <w:unhideWhenUsed/>
   </w:style>
-  <w:style w:type="table" w:default="1" w:styleId="TableNormal">
+  <w:style w:type="table" w:default="1" w:styleId="NormaleTabelle">
     <w:name w:val="Normal Table"/>
     <w:uiPriority w:val="99"/>
     <w:semiHidden/>
@@ -3250,15 +3272,15 @@
       </w:tblCellMar>
     </w:tblPr>
   </w:style>
-  <w:style w:type="numbering" w:default="1" w:styleId="NoList">
+  <w:style w:type="numbering" w:default="1" w:styleId="KeineListe">
     <w:name w:val="No List"/>
     <w:uiPriority w:val="99"/>
     <w:semiHidden/>
     <w:unhideWhenUsed/>
   </w:style>
-  <w:style w:type="paragraph" w:styleId="ListParagraph">
+  <w:style w:type="paragraph" w:styleId="Listenabsatz">
     <w:name w:val="List Paragraph"/>
-    <w:basedOn w:val="Normal"/>
+    <w:basedOn w:val="Standard"/>
     <w:uiPriority w:val="34"/>
     <w:qFormat/>
     <w:rsid w:val="0019630E"/>
@@ -3267,10 +3289,10 @@
       <w:contextualSpacing/>
     </w:pPr>
   </w:style>
-  <w:style w:type="character" w:customStyle="1" w:styleId="Heading1Char">
-    <w:name w:val="Heading 1 Char"/>
-    <w:basedOn w:val="DefaultParagraphFont"/>
-    <w:link w:val="Heading1"/>
+  <w:style w:type="character" w:customStyle="1" w:styleId="berschrift1Zchn">
+    <w:name w:val="Überschrift 1 Zchn"/>
+    <w:basedOn w:val="Absatz-Standardschriftart"/>
+    <w:link w:val="berschrift1"/>
     <w:uiPriority w:val="9"/>
     <w:rsid w:val="003E78BB"/>
     <w:rPr>
@@ -3280,10 +3302,10 @@
       <w:szCs w:val="28"/>
     </w:rPr>
   </w:style>
-  <w:style w:type="character" w:customStyle="1" w:styleId="Heading2Char">
-    <w:name w:val="Heading 2 Char"/>
-    <w:basedOn w:val="DefaultParagraphFont"/>
-    <w:link w:val="Heading2"/>
+  <w:style w:type="character" w:customStyle="1" w:styleId="berschrift2Zchn">
+    <w:name w:val="Überschrift 2 Zchn"/>
+    <w:basedOn w:val="Absatz-Standardschriftart"/>
+    <w:link w:val="berschrift2"/>
     <w:uiPriority w:val="9"/>
     <w:rsid w:val="003E78BB"/>
     <w:rPr>
@@ -3293,9 +3315,9 @@
       <w:szCs w:val="26"/>
     </w:rPr>
   </w:style>
-  <w:style w:type="character" w:styleId="Emphasis">
+  <w:style w:type="character" w:styleId="Hervorhebung">
     <w:name w:val="Emphasis"/>
-    <w:basedOn w:val="DefaultParagraphFont"/>
+    <w:basedOn w:val="Absatz-Standardschriftart"/>
     <w:uiPriority w:val="20"/>
     <w:qFormat/>
     <w:rsid w:val="008E26C5"/>
@@ -3304,10 +3326,10 @@
       <w:iCs/>
     </w:rPr>
   </w:style>
-  <w:style w:type="character" w:customStyle="1" w:styleId="Heading3Char">
-    <w:name w:val="Heading 3 Char"/>
-    <w:basedOn w:val="DefaultParagraphFont"/>
-    <w:link w:val="Heading3"/>
+  <w:style w:type="character" w:customStyle="1" w:styleId="berschrift3Zchn">
+    <w:name w:val="Überschrift 3 Zchn"/>
+    <w:basedOn w:val="Absatz-Standardschriftart"/>
+    <w:link w:val="berschrift3"/>
     <w:uiPriority w:val="9"/>
     <w:rsid w:val="003E78BB"/>
     <w:rPr>
@@ -3317,11 +3339,11 @@
       <w:szCs w:val="24"/>
     </w:rPr>
   </w:style>
-  <w:style w:type="paragraph" w:styleId="Title">
+  <w:style w:type="paragraph" w:styleId="Titel">
     <w:name w:val="Title"/>
-    <w:basedOn w:val="Normal"/>
-    <w:next w:val="Normal"/>
-    <w:link w:val="TitleChar"/>
+    <w:basedOn w:val="Standard"/>
+    <w:next w:val="Standard"/>
+    <w:link w:val="TitelZchn"/>
     <w:uiPriority w:val="10"/>
     <w:qFormat/>
     <w:rsid w:val="003E78BB"/>
@@ -3337,10 +3359,10 @@
       <w:szCs w:val="56"/>
     </w:rPr>
   </w:style>
-  <w:style w:type="character" w:customStyle="1" w:styleId="TitleChar">
-    <w:name w:val="Title Char"/>
-    <w:basedOn w:val="DefaultParagraphFont"/>
-    <w:link w:val="Title"/>
+  <w:style w:type="character" w:customStyle="1" w:styleId="TitelZchn">
+    <w:name w:val="Titel Zchn"/>
+    <w:basedOn w:val="Absatz-Standardschriftart"/>
+    <w:link w:val="Titel"/>
     <w:uiPriority w:val="10"/>
     <w:rsid w:val="003E78BB"/>
     <w:rPr>
@@ -3351,11 +3373,11 @@
       <w:szCs w:val="56"/>
     </w:rPr>
   </w:style>
-  <w:style w:type="paragraph" w:styleId="Subtitle">
+  <w:style w:type="paragraph" w:styleId="Untertitel">
     <w:name w:val="Subtitle"/>
-    <w:basedOn w:val="Normal"/>
-    <w:next w:val="Normal"/>
-    <w:link w:val="SubtitleChar"/>
+    <w:basedOn w:val="Standard"/>
+    <w:next w:val="Standard"/>
+    <w:link w:val="UntertitelZchn"/>
     <w:uiPriority w:val="11"/>
     <w:qFormat/>
     <w:rsid w:val="003E78BB"/>
@@ -3370,10 +3392,10 @@
       <w:spacing w:val="15"/>
     </w:rPr>
   </w:style>
-  <w:style w:type="character" w:customStyle="1" w:styleId="SubtitleChar">
-    <w:name w:val="Subtitle Char"/>
-    <w:basedOn w:val="DefaultParagraphFont"/>
-    <w:link w:val="Subtitle"/>
+  <w:style w:type="character" w:customStyle="1" w:styleId="UntertitelZchn">
+    <w:name w:val="Untertitel Zchn"/>
+    <w:basedOn w:val="Absatz-Standardschriftart"/>
+    <w:link w:val="Untertitel"/>
     <w:uiPriority w:val="11"/>
     <w:rsid w:val="003E78BB"/>
     <w:rPr>
@@ -3384,7 +3406,7 @@
   </w:style>
   <w:style w:type="paragraph" w:customStyle="1" w:styleId="paragraph">
     <w:name w:val="paragraph"/>
-    <w:basedOn w:val="Normal"/>
+    <w:basedOn w:val="Standard"/>
     <w:rsid w:val="0000346E"/>
     <w:pPr>
       <w:spacing w:before="100" w:beforeAutospacing="1" w:after="100" w:afterAutospacing="1" w:line="240" w:lineRule="auto"/>
@@ -3395,9 +3417,9 @@
       <w:szCs w:val="24"/>
     </w:rPr>
   </w:style>
-  <w:style w:type="character" w:styleId="Strong">
+  <w:style w:type="character" w:styleId="Fett">
     <w:name w:val="Strong"/>
-    <w:basedOn w:val="DefaultParagraphFont"/>
+    <w:basedOn w:val="Absatz-Standardschriftart"/>
     <w:uiPriority w:val="22"/>
     <w:qFormat/>
     <w:rsid w:val="0000346E"/>
@@ -3406,10 +3428,10 @@
       <w:bCs/>
     </w:rPr>
   </w:style>
-  <w:style w:type="character" w:customStyle="1" w:styleId="Heading4Char">
-    <w:name w:val="Heading 4 Char"/>
-    <w:basedOn w:val="DefaultParagraphFont"/>
-    <w:link w:val="Heading4"/>
+  <w:style w:type="character" w:customStyle="1" w:styleId="berschrift4Zchn">
+    <w:name w:val="Überschrift 4 Zchn"/>
+    <w:basedOn w:val="Absatz-Standardschriftart"/>
+    <w:link w:val="berschrift4"/>
     <w:uiPriority w:val="9"/>
     <w:rsid w:val="003927D1"/>
     <w:rPr>
@@ -3421,7 +3443,7 @@
   </w:style>
   <w:style w:type="character" w:styleId="Hyperlink">
     <w:name w:val="Hyperlink"/>
-    <w:basedOn w:val="DefaultParagraphFont"/>
+    <w:basedOn w:val="Absatz-Standardschriftart"/>
     <w:uiPriority w:val="99"/>
     <w:unhideWhenUsed/>
     <w:rsid w:val="00552FD0"/>
@@ -3729,26 +3751,6 @@
 </file>
 
 <file path=customXml/item1.xml><?xml version="1.0" encoding="utf-8"?>
-<?mso-contentType ?>
-<FormTemplates xmlns="http://schemas.microsoft.com/sharepoint/v3/contenttype/forms">
-  <Display>DocumentLibraryForm</Display>
-  <Edit>DocumentLibraryForm</Edit>
-  <New>DocumentLibraryForm</New>
-</FormTemplates>
-</file>
-
-<file path=customXml/item2.xml><?xml version="1.0" encoding="utf-8"?>
-<p:properties xmlns:p="http://schemas.microsoft.com/office/2006/metadata/properties" xmlns:xsi="http://www.w3.org/2001/XMLSchema-instance" xmlns:pc="http://schemas.microsoft.com/office/infopath/2007/PartnerControls">
-  <documentManagement>
-    <lcf76f155ced4ddcb4097134ff3c332f xmlns="9c5bf38a-4488-4be4-b211-4cdefd00800a">
-      <Terms xmlns="http://schemas.microsoft.com/office/infopath/2007/PartnerControls"/>
-    </lcf76f155ced4ddcb4097134ff3c332f>
-    <TaxCatchAll xmlns="717003ee-d365-4e34-ad73-54a908d8ac52" xsi:nil="true"/>
-  </documentManagement>
-</p:properties>
-</file>
-
-<file path=customXml/item3.xml><?xml version="1.0" encoding="utf-8"?>
 <ct:contentTypeSchema xmlns:ct="http://schemas.microsoft.com/office/2006/metadata/contentType" xmlns:ma="http://schemas.microsoft.com/office/2006/metadata/properties/metaAttributes" ct:_="" ma:_="" ma:contentTypeName="Document" ma:contentTypeID="0x010100E3AF08D74CA8994690084ED5789532D0" ma:contentTypeVersion="19" ma:contentTypeDescription="Create a new document." ma:contentTypeScope="" ma:versionID="af9e5c82618ff70fc8efece0c1bf1c29">
   <xsd:schema xmlns:xsd="http://www.w3.org/2001/XMLSchema" xmlns:xs="http://www.w3.org/2001/XMLSchema" xmlns:p="http://schemas.microsoft.com/office/2006/metadata/properties" xmlns:ns2="9c5bf38a-4488-4be4-b211-4cdefd00800a" xmlns:ns3="717003ee-d365-4e34-ad73-54a908d8ac52" targetNamespace="http://schemas.microsoft.com/office/2006/metadata/properties" ma:root="true" ma:fieldsID="4d2361f92a44aedf3736cc2fd9c95fda" ns2:_="" ns3:_="">
     <xsd:import namespace="9c5bf38a-4488-4be4-b211-4cdefd00800a"/>
@@ -4009,10 +4011,41 @@
 </ct:contentTypeSchema>
 </file>
 
+<file path=customXml/item2.xml><?xml version="1.0" encoding="utf-8"?>
+<p:properties xmlns:p="http://schemas.microsoft.com/office/2006/metadata/properties" xmlns:xsi="http://www.w3.org/2001/XMLSchema-instance" xmlns:pc="http://schemas.microsoft.com/office/infopath/2007/PartnerControls">
+  <documentManagement>
+    <lcf76f155ced4ddcb4097134ff3c332f xmlns="9c5bf38a-4488-4be4-b211-4cdefd00800a">
+      <Terms xmlns="http://schemas.microsoft.com/office/infopath/2007/PartnerControls"/>
+    </lcf76f155ced4ddcb4097134ff3c332f>
+    <TaxCatchAll xmlns="717003ee-d365-4e34-ad73-54a908d8ac52" xsi:nil="true"/>
+  </documentManagement>
+</p:properties>
+</file>
+
+<file path=customXml/item3.xml><?xml version="1.0" encoding="utf-8"?>
+<?mso-contentType ?>
+<FormTemplates xmlns="http://schemas.microsoft.com/sharepoint/v3/contenttype/forms">
+  <Display>DocumentLibraryForm</Display>
+  <Edit>DocumentLibraryForm</Edit>
+  <New>DocumentLibraryForm</New>
+</FormTemplates>
+</file>
+
 <file path=customXml/itemProps1.xml><?xml version="1.0" encoding="utf-8"?>
-<ds:datastoreItem xmlns:ds="http://schemas.openxmlformats.org/officeDocument/2006/customXml" ds:itemID="{2267190B-77CB-46E6-81CC-8B2D90BDE7E5}">
+<ds:datastoreItem xmlns:ds="http://schemas.openxmlformats.org/officeDocument/2006/customXml" ds:itemID="{E1E98348-35D3-4550-A5FD-9895E7B554A3}">
   <ds:schemaRefs>
-    <ds:schemaRef ds:uri="http://schemas.microsoft.com/sharepoint/v3/contenttype/forms"/>
+    <ds:schemaRef ds:uri="http://schemas.microsoft.com/office/2006/metadata/contentType"/>
+    <ds:schemaRef ds:uri="http://schemas.microsoft.com/office/2006/metadata/properties/metaAttributes"/>
+    <ds:schemaRef ds:uri="http://www.w3.org/2001/XMLSchema"/>
+    <ds:schemaRef ds:uri="http://schemas.microsoft.com/office/2006/metadata/properties"/>
+    <ds:schemaRef ds:uri="9c5bf38a-4488-4be4-b211-4cdefd00800a"/>
+    <ds:schemaRef ds:uri="717003ee-d365-4e34-ad73-54a908d8ac52"/>
+    <ds:schemaRef ds:uri="http://schemas.microsoft.com/office/2006/documentManagement/types"/>
+    <ds:schemaRef ds:uri="http://schemas.microsoft.com/office/infopath/2007/PartnerControls"/>
+    <ds:schemaRef ds:uri="http://schemas.openxmlformats.org/package/2006/metadata/core-properties"/>
+    <ds:schemaRef ds:uri="http://purl.org/dc/elements/1.1/"/>
+    <ds:schemaRef ds:uri="http://purl.org/dc/terms/"/>
+    <ds:schemaRef ds:uri="http://schemas.microsoft.com/internal/obd"/>
   </ds:schemaRefs>
 </ds:datastoreItem>
 </file>
@@ -4029,20 +4062,9 @@
 </file>
 
 <file path=customXml/itemProps3.xml><?xml version="1.0" encoding="utf-8"?>
-<ds:datastoreItem xmlns:ds="http://schemas.openxmlformats.org/officeDocument/2006/customXml" ds:itemID="{E1E98348-35D3-4550-A5FD-9895E7B554A3}">
+<ds:datastoreItem xmlns:ds="http://schemas.openxmlformats.org/officeDocument/2006/customXml" ds:itemID="{2267190B-77CB-46E6-81CC-8B2D90BDE7E5}">
   <ds:schemaRefs>
-    <ds:schemaRef ds:uri="http://schemas.microsoft.com/office/2006/metadata/contentType"/>
-    <ds:schemaRef ds:uri="http://schemas.microsoft.com/office/2006/metadata/properties/metaAttributes"/>
-    <ds:schemaRef ds:uri="http://www.w3.org/2001/XMLSchema"/>
-    <ds:schemaRef ds:uri="http://schemas.microsoft.com/office/2006/metadata/properties"/>
-    <ds:schemaRef ds:uri="9c5bf38a-4488-4be4-b211-4cdefd00800a"/>
-    <ds:schemaRef ds:uri="717003ee-d365-4e34-ad73-54a908d8ac52"/>
-    <ds:schemaRef ds:uri="http://schemas.microsoft.com/office/2006/documentManagement/types"/>
-    <ds:schemaRef ds:uri="http://schemas.microsoft.com/office/infopath/2007/PartnerControls"/>
-    <ds:schemaRef ds:uri="http://schemas.openxmlformats.org/package/2006/metadata/core-properties"/>
-    <ds:schemaRef ds:uri="http://purl.org/dc/elements/1.1/"/>
-    <ds:schemaRef ds:uri="http://purl.org/dc/terms/"/>
-    <ds:schemaRef ds:uri="http://schemas.microsoft.com/internal/obd"/>
+    <ds:schemaRef ds:uri="http://schemas.microsoft.com/sharepoint/v3/contenttype/forms"/>
   </ds:schemaRefs>
 </ds:datastoreItem>
 </file>
</xml_diff>